<commit_message>
Revert "Merge pull request #21 from mayamunn/Maya"
This reverts commit 866a7446e58f27c39096b024bb16c91cc4d93823, reversing
changes made to 59dae6fffd603007a75747cfac8853b1d4125607.
</commit_message>
<xml_diff>
--- a/Documentation - Sprint 1/RUSH RACING – POTENTIAL ASSETS.docx
+++ b/Documentation - Sprint 1/RUSH RACING – POTENTIAL ASSETS.docx
@@ -1,6 +1,6 @@
 
 <file path=word/document.xml><?xml version="1.0" encoding="utf-8"?>
-<w:document xmlns:wpc="http://schemas.microsoft.com/office/word/2010/wordprocessingCanvas" xmlns:cx="http://schemas.microsoft.com/office/drawing/2014/chartex" xmlns:cx1="http://schemas.microsoft.com/office/drawing/2015/9/8/chartex" xmlns:cx2="http://schemas.microsoft.com/office/drawing/2015/10/21/chartex" xmlns:cx3="http://schemas.microsoft.com/office/drawing/2016/5/9/chartex" xmlns:cx4="http://schemas.microsoft.com/office/drawing/2016/5/10/chartex" xmlns:cx5="http://schemas.microsoft.com/office/drawing/2016/5/11/chartex" xmlns:cx6="http://schemas.microsoft.com/office/drawing/2016/5/12/chartex" xmlns:cx7="http://schemas.microsoft.com/office/drawing/2016/5/13/chartex" xmlns:cx8="http://schemas.microsoft.com/office/drawing/2016/5/14/chartex" xmlns:mc="http://schemas.openxmlformats.org/markup-compatibility/2006" xmlns:aink="http://schemas.microsoft.com/office/drawing/2016/ink" xmlns:am3d="http://schemas.microsoft.com/office/drawing/2017/model3d" xmlns:o="urn:schemas-microsoft-com:office:office" xmlns:r="http://schemas.openxmlformats.org/officeDocument/2006/relationships" xmlns:m="http://schemas.openxmlformats.org/officeDocument/2006/math" xmlns:v="urn:schemas-microsoft-com:vml" xmlns:wp14="http://schemas.microsoft.com/office/word/2010/wordprocessingDrawing" xmlns:wp="http://schemas.openxmlformats.org/drawingml/2006/wordprocessingDrawing" xmlns:w10="urn:schemas-microsoft-com:office:word" xmlns:w="http://schemas.openxmlformats.org/wordprocessingml/2006/main" xmlns:w14="http://schemas.microsoft.com/office/word/2010/wordml" xmlns:w15="http://schemas.microsoft.com/office/word/2012/wordml" xmlns:w16cid="http://schemas.microsoft.com/office/word/2016/wordml/cid" xmlns:w16se="http://schemas.microsoft.com/office/word/2015/wordml/symex" xmlns:wpg="http://schemas.microsoft.com/office/word/2010/wordprocessingGroup" xmlns:wpi="http://schemas.microsoft.com/office/word/2010/wordprocessingInk" xmlns:wne="http://schemas.microsoft.com/office/word/2006/wordml" xmlns:wps="http://schemas.microsoft.com/office/word/2010/wordprocessingShape" mc:Ignorable="w14 w15 w16se w16cid wp14">
+<w:document xmlns:wpc="http://schemas.microsoft.com/office/word/2010/wordprocessingCanvas" xmlns:mo="http://schemas.microsoft.com/office/mac/office/2008/main" xmlns:mc="http://schemas.openxmlformats.org/markup-compatibility/2006" xmlns:mv="urn:schemas-microsoft-com:mac:vml" xmlns:o="urn:schemas-microsoft-com:office:office" xmlns:r="http://schemas.openxmlformats.org/officeDocument/2006/relationships" xmlns:m="http://schemas.openxmlformats.org/officeDocument/2006/math" xmlns:v="urn:schemas-microsoft-com:vml" xmlns:wp14="http://schemas.microsoft.com/office/word/2010/wordprocessingDrawing" xmlns:wp="http://schemas.openxmlformats.org/drawingml/2006/wordprocessingDrawing" xmlns:w10="urn:schemas-microsoft-com:office:word" xmlns:w="http://schemas.openxmlformats.org/wordprocessingml/2006/main" xmlns:w14="http://schemas.microsoft.com/office/word/2010/wordml" xmlns:w15="http://schemas.microsoft.com/office/word/2012/wordml" xmlns:wpg="http://schemas.microsoft.com/office/word/2010/wordprocessingGroup" xmlns:wpi="http://schemas.microsoft.com/office/word/2010/wordprocessingInk" xmlns:wne="http://schemas.microsoft.com/office/word/2006/wordml" xmlns:wps="http://schemas.microsoft.com/office/word/2010/wordprocessingShape" mc:Ignorable="w14 w15 wp14">
   <w:body>
     <w:p>
       <w:pPr>
@@ -18,7 +18,18 @@
           <w:szCs w:val="48"/>
           <w:u w:val="single"/>
         </w:rPr>
-        <w:t xml:space="preserve">RUSH RACING – POTENTIAL </w:t>
+        <w:t>RUSH RACING – PO</w:t>
+      </w:r>
+      <w:bookmarkStart w:id="0" w:name="_GoBack"/>
+      <w:bookmarkEnd w:id="0"/>
+      <w:r>
+        <w:rPr>
+          <w:b/>
+          <w:sz w:val="48"/>
+          <w:szCs w:val="48"/>
+          <w:u w:val="single"/>
+        </w:rPr>
+        <w:t xml:space="preserve">TENTIAL </w:t>
       </w:r>
       <w:r>
         <w:rPr>
@@ -198,6 +209,31 @@
     </w:p>
     <w:p>
       <w:pPr>
+        <w:rPr>
+          <w:sz w:val="32"/>
+          <w:szCs w:val="32"/>
+        </w:rPr>
+      </w:pPr>
+    </w:p>
+    <w:p>
+      <w:pPr>
+        <w:rPr>
+          <w:rStyle w:val="BookTitle"/>
+          <w:sz w:val="44"/>
+          <w:szCs w:val="44"/>
+        </w:rPr>
+      </w:pPr>
+      <w:r>
+        <w:rPr>
+          <w:rStyle w:val="BookTitle"/>
+          <w:sz w:val="44"/>
+          <w:szCs w:val="44"/>
+        </w:rPr>
+        <w:t>Trees:</w:t>
+      </w:r>
+    </w:p>
+    <w:p>
+      <w:pPr>
         <w:pStyle w:val="ListParagraph"/>
         <w:numPr>
           <w:ilvl w:val="0"/>
@@ -210,66 +246,6 @@
         </w:rPr>
       </w:pPr>
       <w:hyperlink r:id="rId10" w:history="1">
-        <w:r>
-          <w:rPr>
-            <w:rStyle w:val="Hyperlink"/>
-            <w:rFonts w:eastAsia="Times New Roman" w:cs="Times New Roman"/>
-            <w:sz w:val="32"/>
-            <w:szCs w:val="32"/>
-          </w:rPr>
-          <w:t>https://assetstore.unity.com/packages/3d/vehicles/land/kawaii-tanks-free-version-1-1-54604</w:t>
-        </w:r>
-      </w:hyperlink>
-      <w:r>
-        <w:rPr>
-          <w:rFonts w:eastAsia="Times New Roman" w:cs="Times New Roman"/>
-          <w:sz w:val="32"/>
-          <w:szCs w:val="32"/>
-        </w:rPr>
-        <w:t xml:space="preserve"> (just for laughs maybe)</w:t>
-      </w:r>
-      <w:bookmarkStart w:id="0" w:name="_GoBack"/>
-      <w:bookmarkEnd w:id="0"/>
-    </w:p>
-    <w:p>
-      <w:pPr>
-        <w:rPr>
-          <w:sz w:val="32"/>
-          <w:szCs w:val="32"/>
-        </w:rPr>
-      </w:pPr>
-    </w:p>
-    <w:p>
-      <w:pPr>
-        <w:rPr>
-          <w:rStyle w:val="BookTitle"/>
-          <w:sz w:val="44"/>
-          <w:szCs w:val="44"/>
-        </w:rPr>
-      </w:pPr>
-      <w:r>
-        <w:rPr>
-          <w:rStyle w:val="BookTitle"/>
-          <w:sz w:val="44"/>
-          <w:szCs w:val="44"/>
-        </w:rPr>
-        <w:t>Trees:</w:t>
-      </w:r>
-    </w:p>
-    <w:p>
-      <w:pPr>
-        <w:pStyle w:val="ListParagraph"/>
-        <w:numPr>
-          <w:ilvl w:val="0"/>
-          <w:numId w:val="2"/>
-        </w:numPr>
-        <w:rPr>
-          <w:rFonts w:eastAsia="Times New Roman" w:cs="Times New Roman"/>
-          <w:sz w:val="32"/>
-          <w:szCs w:val="32"/>
-        </w:rPr>
-      </w:pPr>
-      <w:hyperlink r:id="rId11" w:history="1">
         <w:r>
           <w:rPr>
             <w:rFonts w:eastAsia="Times New Roman" w:cs="Times New Roman"/>
@@ -295,7 +271,7 @@
           <w:szCs w:val="32"/>
         </w:rPr>
       </w:pPr>
-      <w:hyperlink r:id="rId12" w:history="1">
+      <w:hyperlink r:id="rId11" w:history="1">
         <w:r>
           <w:rPr>
             <w:rFonts w:eastAsia="Times New Roman" w:cs="Times New Roman"/>
@@ -321,7 +297,7 @@
           <w:szCs w:val="32"/>
         </w:rPr>
       </w:pPr>
-      <w:hyperlink r:id="rId13" w:history="1">
+      <w:hyperlink r:id="rId12" w:history="1">
         <w:r>
           <w:rPr>
             <w:rFonts w:eastAsia="Times New Roman" w:cs="Times New Roman"/>
@@ -372,7 +348,7 @@
           <w:szCs w:val="32"/>
         </w:rPr>
       </w:pPr>
-      <w:hyperlink r:id="rId14" w:history="1">
+      <w:hyperlink r:id="rId13" w:history="1">
         <w:r>
           <w:rPr>
             <w:rFonts w:ascii="Times New Roman" w:eastAsia="Times New Roman" w:hAnsi="Times New Roman" w:cs="Times New Roman"/>
@@ -467,7 +443,26 @@
           <w:sz w:val="44"/>
           <w:szCs w:val="44"/>
         </w:rPr>
-        <w:t>Other Assets (animations, etc):</w:t>
+        <w:lastRenderedPageBreak/>
+        <w:t xml:space="preserve">Other Assets (animations, </w:t>
+      </w:r>
+      <w:proofErr w:type="spellStart"/>
+      <w:r>
+        <w:rPr>
+          <w:rStyle w:val="BookTitle"/>
+          <w:sz w:val="44"/>
+          <w:szCs w:val="44"/>
+        </w:rPr>
+        <w:t>etc</w:t>
+      </w:r>
+      <w:proofErr w:type="spellEnd"/>
+      <w:r>
+        <w:rPr>
+          <w:rStyle w:val="BookTitle"/>
+          <w:sz w:val="44"/>
+          <w:szCs w:val="44"/>
+        </w:rPr>
+        <w:t>):</w:t>
       </w:r>
     </w:p>
     <w:p>
@@ -489,7 +484,7 @@
           <w:szCs w:val="32"/>
         </w:rPr>
       </w:pPr>
-      <w:hyperlink r:id="rId15" w:history="1">
+      <w:hyperlink r:id="rId14" w:history="1">
         <w:r>
           <w:rPr>
             <w:rFonts w:ascii="Times New Roman" w:eastAsia="Times New Roman" w:hAnsi="Times New Roman" w:cs="Times New Roman"/>
@@ -522,8 +517,8 @@
 </file>
 
 <file path=word/numbering.xml><?xml version="1.0" encoding="utf-8"?>
-<w:numbering xmlns:wpc="http://schemas.microsoft.com/office/word/2010/wordprocessingCanvas" xmlns:cx="http://schemas.microsoft.com/office/drawing/2014/chartex" xmlns:cx1="http://schemas.microsoft.com/office/drawing/2015/9/8/chartex" xmlns:cx2="http://schemas.microsoft.com/office/drawing/2015/10/21/chartex" xmlns:cx3="http://schemas.microsoft.com/office/drawing/2016/5/9/chartex" xmlns:cx4="http://schemas.microsoft.com/office/drawing/2016/5/10/chartex" xmlns:cx5="http://schemas.microsoft.com/office/drawing/2016/5/11/chartex" xmlns:cx6="http://schemas.microsoft.com/office/drawing/2016/5/12/chartex" xmlns:cx7="http://schemas.microsoft.com/office/drawing/2016/5/13/chartex" xmlns:cx8="http://schemas.microsoft.com/office/drawing/2016/5/14/chartex" xmlns:mc="http://schemas.openxmlformats.org/markup-compatibility/2006" xmlns:aink="http://schemas.microsoft.com/office/drawing/2016/ink" xmlns:am3d="http://schemas.microsoft.com/office/drawing/2017/model3d" xmlns:o="urn:schemas-microsoft-com:office:office" xmlns:r="http://schemas.openxmlformats.org/officeDocument/2006/relationships" xmlns:m="http://schemas.openxmlformats.org/officeDocument/2006/math" xmlns:v="urn:schemas-microsoft-com:vml" xmlns:wp14="http://schemas.microsoft.com/office/word/2010/wordprocessingDrawing" xmlns:wp="http://schemas.openxmlformats.org/drawingml/2006/wordprocessingDrawing" xmlns:w10="urn:schemas-microsoft-com:office:word" xmlns:w="http://schemas.openxmlformats.org/wordprocessingml/2006/main" xmlns:w14="http://schemas.microsoft.com/office/word/2010/wordml" xmlns:w15="http://schemas.microsoft.com/office/word/2012/wordml" xmlns:w16cid="http://schemas.microsoft.com/office/word/2016/wordml/cid" xmlns:w16se="http://schemas.microsoft.com/office/word/2015/wordml/symex" xmlns:wpg="http://schemas.microsoft.com/office/word/2010/wordprocessingGroup" xmlns:wpi="http://schemas.microsoft.com/office/word/2010/wordprocessingInk" xmlns:wne="http://schemas.microsoft.com/office/word/2006/wordml" xmlns:wps="http://schemas.microsoft.com/office/word/2010/wordprocessingShape" mc:Ignorable="w14 w15 w16se w16cid wp14">
-  <w:abstractNum w:abstractNumId="0" w15:restartNumberingAfterBreak="0">
+<w:numbering xmlns:wpc="http://schemas.microsoft.com/office/word/2010/wordprocessingCanvas" xmlns:mo="http://schemas.microsoft.com/office/mac/office/2008/main" xmlns:mc="http://schemas.openxmlformats.org/markup-compatibility/2006" xmlns:mv="urn:schemas-microsoft-com:mac:vml" xmlns:o="urn:schemas-microsoft-com:office:office" xmlns:r="http://schemas.openxmlformats.org/officeDocument/2006/relationships" xmlns:m="http://schemas.openxmlformats.org/officeDocument/2006/math" xmlns:v="urn:schemas-microsoft-com:vml" xmlns:wp14="http://schemas.microsoft.com/office/word/2010/wordprocessingDrawing" xmlns:wp="http://schemas.openxmlformats.org/drawingml/2006/wordprocessingDrawing" xmlns:w10="urn:schemas-microsoft-com:office:word" xmlns:w="http://schemas.openxmlformats.org/wordprocessingml/2006/main" xmlns:w14="http://schemas.microsoft.com/office/word/2010/wordml" xmlns:w15="http://schemas.microsoft.com/office/word/2012/wordml" xmlns:wpg="http://schemas.microsoft.com/office/word/2010/wordprocessingGroup" xmlns:wpi="http://schemas.microsoft.com/office/word/2010/wordprocessingInk" xmlns:wne="http://schemas.microsoft.com/office/word/2006/wordml" xmlns:wps="http://schemas.microsoft.com/office/word/2010/wordprocessingShape" mc:Ignorable="w14 w15 wp14">
+  <w:abstractNum w:abstractNumId="0">
     <w:nsid w:val="16D111FD"/>
     <w:multiLevelType w:val="hybridMultilevel"/>
     <w:tmpl w:val="ACBE74BA"/>
@@ -636,7 +631,7 @@
       </w:rPr>
     </w:lvl>
   </w:abstractNum>
-  <w:abstractNum w:abstractNumId="1" w15:restartNumberingAfterBreak="0">
+  <w:abstractNum w:abstractNumId="1">
     <w:nsid w:val="461F6691"/>
     <w:multiLevelType w:val="hybridMultilevel"/>
     <w:tmpl w:val="0B46BE50"/>
@@ -749,7 +744,7 @@
       </w:rPr>
     </w:lvl>
   </w:abstractNum>
-  <w:abstractNum w:abstractNumId="2" w15:restartNumberingAfterBreak="0">
+  <w:abstractNum w:abstractNumId="2">
     <w:nsid w:val="50837EC4"/>
     <w:multiLevelType w:val="hybridMultilevel"/>
     <w:tmpl w:val="05BE9E54"/>
@@ -862,7 +857,7 @@
       </w:rPr>
     </w:lvl>
   </w:abstractNum>
-  <w:abstractNum w:abstractNumId="3" w15:restartNumberingAfterBreak="0">
+  <w:abstractNum w:abstractNumId="3">
     <w:nsid w:val="696F0ACE"/>
     <w:multiLevelType w:val="hybridMultilevel"/>
     <w:tmpl w:val="E9AABFC6"/>
@@ -975,7 +970,7 @@
       </w:rPr>
     </w:lvl>
   </w:abstractNum>
-  <w:abstractNum w:abstractNumId="4" w15:restartNumberingAfterBreak="0">
+  <w:abstractNum w:abstractNumId="4">
     <w:nsid w:val="766B3705"/>
     <w:multiLevelType w:val="hybridMultilevel"/>
     <w:tmpl w:val="0DDAA032"/>
@@ -1107,7 +1102,7 @@
 </file>
 
 <file path=word/styles.xml><?xml version="1.0" encoding="utf-8"?>
-<w:styles xmlns:mc="http://schemas.openxmlformats.org/markup-compatibility/2006" xmlns:r="http://schemas.openxmlformats.org/officeDocument/2006/relationships" xmlns:w="http://schemas.openxmlformats.org/wordprocessingml/2006/main" xmlns:w14="http://schemas.microsoft.com/office/word/2010/wordml" xmlns:w15="http://schemas.microsoft.com/office/word/2012/wordml" xmlns:w16cid="http://schemas.microsoft.com/office/word/2016/wordml/cid" xmlns:w16se="http://schemas.microsoft.com/office/word/2015/wordml/symex" mc:Ignorable="w14 w15 w16se w16cid">
+<w:styles xmlns:mc="http://schemas.openxmlformats.org/markup-compatibility/2006" xmlns:r="http://schemas.openxmlformats.org/officeDocument/2006/relationships" xmlns:w="http://schemas.openxmlformats.org/wordprocessingml/2006/main" xmlns:w14="http://schemas.microsoft.com/office/word/2010/wordml" xmlns:w15="http://schemas.microsoft.com/office/word/2012/wordml" mc:Ignorable="w14 w15">
   <w:docDefaults>
     <w:rPrDefault>
       <w:rPr>
@@ -1119,7 +1114,7 @@
     </w:rPrDefault>
     <w:pPrDefault/>
   </w:docDefaults>
-  <w:latentStyles w:defLockedState="0" w:defUIPriority="99" w:defSemiHidden="0" w:defUnhideWhenUsed="0" w:defQFormat="0" w:count="377">
+  <w:latentStyles w:defLockedState="0" w:defUIPriority="99" w:defSemiHidden="0" w:defUnhideWhenUsed="0" w:defQFormat="0" w:count="382">
     <w:lsdException w:name="Normal" w:uiPriority="0" w:qFormat="1"/>
     <w:lsdException w:name="heading 1" w:uiPriority="9" w:qFormat="1"/>
     <w:lsdException w:name="heading 2" w:semiHidden="1" w:uiPriority="9" w:unhideWhenUsed="1" w:qFormat="1"/>
@@ -1276,6 +1271,15 @@
     <w:lsdException w:name="Balloon Text" w:semiHidden="1" w:unhideWhenUsed="1"/>
     <w:lsdException w:name="Table Grid" w:uiPriority="39"/>
     <w:lsdException w:name="Table Theme" w:semiHidden="1" w:unhideWhenUsed="1"/>
+    <w:lsdException w:name="Note Level 1" w:semiHidden="1" w:unhideWhenUsed="1"/>
+    <w:lsdException w:name="Note Level 2" w:semiHidden="1" w:unhideWhenUsed="1"/>
+    <w:lsdException w:name="Note Level 3" w:semiHidden="1" w:unhideWhenUsed="1"/>
+    <w:lsdException w:name="Note Level 4" w:semiHidden="1" w:unhideWhenUsed="1"/>
+    <w:lsdException w:name="Note Level 5" w:semiHidden="1" w:unhideWhenUsed="1"/>
+    <w:lsdException w:name="Note Level 6" w:semiHidden="1" w:unhideWhenUsed="1"/>
+    <w:lsdException w:name="Note Level 7" w:semiHidden="1" w:unhideWhenUsed="1"/>
+    <w:lsdException w:name="Note Level 8" w:semiHidden="1" w:unhideWhenUsed="1"/>
+    <w:lsdException w:name="Note Level 9" w:semiHidden="1" w:unhideWhenUsed="1"/>
     <w:lsdException w:name="Placeholder Text" w:semiHidden="1"/>
     <w:lsdException w:name="No Spacing" w:uiPriority="1" w:qFormat="1"/>
     <w:lsdException w:name="Light Shading" w:uiPriority="60"/>
@@ -1554,21 +1558,12 @@
     <w:name w:val="Hyperlink"/>
     <w:basedOn w:val="DefaultParagraphFont"/>
     <w:uiPriority w:val="99"/>
+    <w:semiHidden/>
     <w:unhideWhenUsed/>
     <w:rsid w:val="00136AF1"/>
     <w:rPr>
       <w:color w:val="0000FF"/>
       <w:u w:val="single"/>
-    </w:rPr>
-  </w:style>
-  <w:style w:type="character" w:styleId="UnresolvedMention">
-    <w:name w:val="Unresolved Mention"/>
-    <w:basedOn w:val="DefaultParagraphFont"/>
-    <w:uiPriority w:val="99"/>
-    <w:rsid w:val="002D6C3B"/>
-    <w:rPr>
-      <w:color w:val="605E5C"/>
-      <w:shd w:val="clear" w:color="auto" w:fill="E1DFDD"/>
     </w:rPr>
   </w:style>
 </w:styles>
@@ -1840,7 +1835,7 @@
 </file>
 
 <file path=customXml/itemProps1.xml><?xml version="1.0" encoding="utf-8"?>
-<ds:datastoreItem xmlns:ds="http://schemas.openxmlformats.org/officeDocument/2006/customXml" ds:itemID="{96A3524A-2ED7-4F85-B516-82BF11925E99}">
+<ds:datastoreItem xmlns:ds="http://schemas.openxmlformats.org/officeDocument/2006/customXml" ds:itemID="{17AC1C95-843B-7E49-B35A-494E05468B68}">
   <ds:schemaRefs>
     <ds:schemaRef ds:uri="http://schemas.openxmlformats.org/officeDocument/2006/bibliography"/>
   </ds:schemaRefs>

</xml_diff>

<commit_message>
Revert "Revert "Imported Assets""
This reverts commit d94af33d87b1bb2915147a00d164d7ff3c6f342b.
</commit_message>
<xml_diff>
--- a/Documentation - Sprint 1/RUSH RACING – POTENTIAL ASSETS.docx
+++ b/Documentation - Sprint 1/RUSH RACING – POTENTIAL ASSETS.docx
@@ -18,18 +18,7 @@
           <w:szCs w:val="48"/>
           <w:u w:val="single"/>
         </w:rPr>
-        <w:t>RUSH RACING – PO</w:t>
-      </w:r>
-      <w:bookmarkStart w:id="0" w:name="_GoBack"/>
-      <w:bookmarkEnd w:id="0"/>
-      <w:r>
-        <w:rPr>
-          <w:b/>
-          <w:sz w:val="48"/>
-          <w:szCs w:val="48"/>
-          <w:u w:val="single"/>
-        </w:rPr>
-        <w:t xml:space="preserve">TENTIAL </w:t>
+        <w:t xml:space="preserve">RUSH RACING – POTENTIAL </w:t>
       </w:r>
       <w:r>
         <w:rPr>
@@ -158,43 +147,70 @@
     </w:p>
     <w:p>
       <w:pPr>
-        <w:rPr>
-          <w:sz w:val="44"/>
-          <w:szCs w:val="44"/>
-        </w:rPr>
-      </w:pPr>
-    </w:p>
-    <w:p>
-      <w:pPr>
-        <w:rPr>
-          <w:rStyle w:val="BookTitle"/>
-          <w:sz w:val="44"/>
-          <w:szCs w:val="44"/>
-        </w:rPr>
-      </w:pPr>
-      <w:r>
-        <w:rPr>
-          <w:rStyle w:val="BookTitle"/>
-          <w:sz w:val="44"/>
-          <w:szCs w:val="44"/>
-        </w:rPr>
-        <w:t>Cars:</w:t>
-      </w:r>
-    </w:p>
-    <w:p>
-      <w:pPr>
         <w:pStyle w:val="ListParagraph"/>
         <w:numPr>
           <w:ilvl w:val="0"/>
           <w:numId w:val="2"/>
         </w:numPr>
         <w:rPr>
+          <w:rFonts w:eastAsia="Times New Roman"/>
+          <w:sz w:val="32"/>
+          <w:szCs w:val="32"/>
+        </w:rPr>
+      </w:pPr>
+      <w:hyperlink r:id="rId9" w:history="1">
+        <w:r>
+          <w:rPr>
+            <w:rStyle w:val="Hyperlink"/>
+            <w:rFonts w:eastAsia="Times New Roman"/>
+            <w:sz w:val="32"/>
+            <w:szCs w:val="32"/>
+          </w:rPr>
+          <w:t>https://assetstore.unity.com/packages/2d/textures-materials/floors/pbr-sand-materials-free-160123</w:t>
+        </w:r>
+      </w:hyperlink>
+    </w:p>
+    <w:p>
+      <w:pPr>
+        <w:rPr>
+          <w:sz w:val="44"/>
+          <w:szCs w:val="44"/>
+        </w:rPr>
+      </w:pPr>
+      <w:bookmarkStart w:id="0" w:name="_GoBack"/>
+      <w:bookmarkEnd w:id="0"/>
+    </w:p>
+    <w:p>
+      <w:pPr>
+        <w:rPr>
+          <w:rStyle w:val="BookTitle"/>
+          <w:sz w:val="44"/>
+          <w:szCs w:val="44"/>
+        </w:rPr>
+      </w:pPr>
+      <w:r>
+        <w:rPr>
+          <w:rStyle w:val="BookTitle"/>
+          <w:sz w:val="44"/>
+          <w:szCs w:val="44"/>
+        </w:rPr>
+        <w:t>Cars:</w:t>
+      </w:r>
+    </w:p>
+    <w:p>
+      <w:pPr>
+        <w:pStyle w:val="ListParagraph"/>
+        <w:numPr>
+          <w:ilvl w:val="0"/>
+          <w:numId w:val="2"/>
+        </w:numPr>
+        <w:rPr>
           <w:rFonts w:eastAsia="Times New Roman" w:cs="Times New Roman"/>
           <w:sz w:val="32"/>
           <w:szCs w:val="32"/>
         </w:rPr>
       </w:pPr>
-      <w:hyperlink r:id="rId9" w:history="1">
+      <w:hyperlink r:id="rId10" w:history="1">
         <w:r>
           <w:rPr>
             <w:rFonts w:eastAsia="Times New Roman" w:cs="Times New Roman"/>
@@ -209,43 +225,68 @@
     </w:p>
     <w:p>
       <w:pPr>
-        <w:rPr>
-          <w:sz w:val="32"/>
-          <w:szCs w:val="32"/>
-        </w:rPr>
-      </w:pPr>
-    </w:p>
-    <w:p>
-      <w:pPr>
-        <w:rPr>
-          <w:rStyle w:val="BookTitle"/>
-          <w:sz w:val="44"/>
-          <w:szCs w:val="44"/>
-        </w:rPr>
-      </w:pPr>
-      <w:r>
-        <w:rPr>
-          <w:rStyle w:val="BookTitle"/>
-          <w:sz w:val="44"/>
-          <w:szCs w:val="44"/>
-        </w:rPr>
-        <w:t>Trees:</w:t>
-      </w:r>
-    </w:p>
-    <w:p>
-      <w:pPr>
         <w:pStyle w:val="ListParagraph"/>
         <w:numPr>
           <w:ilvl w:val="0"/>
           <w:numId w:val="2"/>
         </w:numPr>
         <w:rPr>
+          <w:rFonts w:eastAsia="Times New Roman"/>
+          <w:sz w:val="32"/>
+          <w:szCs w:val="32"/>
+        </w:rPr>
+      </w:pPr>
+      <w:hyperlink r:id="rId11" w:history="1">
+        <w:r>
+          <w:rPr>
+            <w:rStyle w:val="Hyperlink"/>
+            <w:rFonts w:eastAsia="Times New Roman"/>
+            <w:sz w:val="32"/>
+            <w:szCs w:val="32"/>
+          </w:rPr>
+          <w:t>https://assetstore.unity.com/packages/3d/characters/sport-car-3d-model-88076</w:t>
+        </w:r>
+      </w:hyperlink>
+    </w:p>
+    <w:p>
+      <w:pPr>
+        <w:rPr>
+          <w:sz w:val="32"/>
+          <w:szCs w:val="32"/>
+        </w:rPr>
+      </w:pPr>
+    </w:p>
+    <w:p>
+      <w:pPr>
+        <w:rPr>
+          <w:rStyle w:val="BookTitle"/>
+          <w:sz w:val="44"/>
+          <w:szCs w:val="44"/>
+        </w:rPr>
+      </w:pPr>
+      <w:r>
+        <w:rPr>
+          <w:rStyle w:val="BookTitle"/>
+          <w:sz w:val="44"/>
+          <w:szCs w:val="44"/>
+        </w:rPr>
+        <w:t>Trees:</w:t>
+      </w:r>
+    </w:p>
+    <w:p>
+      <w:pPr>
+        <w:pStyle w:val="ListParagraph"/>
+        <w:numPr>
+          <w:ilvl w:val="0"/>
+          <w:numId w:val="2"/>
+        </w:numPr>
+        <w:rPr>
           <w:rFonts w:eastAsia="Times New Roman" w:cs="Times New Roman"/>
           <w:sz w:val="32"/>
           <w:szCs w:val="32"/>
         </w:rPr>
       </w:pPr>
-      <w:hyperlink r:id="rId10" w:history="1">
+      <w:hyperlink r:id="rId12" w:history="1">
         <w:r>
           <w:rPr>
             <w:rFonts w:eastAsia="Times New Roman" w:cs="Times New Roman"/>
@@ -271,7 +312,7 @@
           <w:szCs w:val="32"/>
         </w:rPr>
       </w:pPr>
-      <w:hyperlink r:id="rId11" w:history="1">
+      <w:hyperlink r:id="rId13" w:history="1">
         <w:r>
           <w:rPr>
             <w:rFonts w:eastAsia="Times New Roman" w:cs="Times New Roman"/>
@@ -297,7 +338,7 @@
           <w:szCs w:val="32"/>
         </w:rPr>
       </w:pPr>
-      <w:hyperlink r:id="rId12" w:history="1">
+      <w:hyperlink r:id="rId14" w:history="1">
         <w:r>
           <w:rPr>
             <w:rFonts w:eastAsia="Times New Roman" w:cs="Times New Roman"/>
@@ -348,7 +389,7 @@
           <w:szCs w:val="32"/>
         </w:rPr>
       </w:pPr>
-      <w:hyperlink r:id="rId13" w:history="1">
+      <w:hyperlink r:id="rId15" w:history="1">
         <w:r>
           <w:rPr>
             <w:rFonts w:ascii="Times New Roman" w:eastAsia="Times New Roman" w:hAnsi="Times New Roman" w:cs="Times New Roman"/>
@@ -443,26 +484,7 @@
           <w:sz w:val="44"/>
           <w:szCs w:val="44"/>
         </w:rPr>
-        <w:lastRenderedPageBreak/>
-        <w:t xml:space="preserve">Other Assets (animations, </w:t>
-      </w:r>
-      <w:proofErr w:type="spellStart"/>
-      <w:r>
-        <w:rPr>
-          <w:rStyle w:val="BookTitle"/>
-          <w:sz w:val="44"/>
-          <w:szCs w:val="44"/>
-        </w:rPr>
-        <w:t>etc</w:t>
-      </w:r>
-      <w:proofErr w:type="spellEnd"/>
-      <w:r>
-        <w:rPr>
-          <w:rStyle w:val="BookTitle"/>
-          <w:sz w:val="44"/>
-          <w:szCs w:val="44"/>
-        </w:rPr>
-        <w:t>):</w:t>
+        <w:t>Other Assets (animations, etc):</w:t>
       </w:r>
     </w:p>
     <w:p>
@@ -484,7 +506,7 @@
           <w:szCs w:val="32"/>
         </w:rPr>
       </w:pPr>
-      <w:hyperlink r:id="rId14" w:history="1">
+      <w:hyperlink r:id="rId16" w:history="1">
         <w:r>
           <w:rPr>
             <w:rFonts w:ascii="Times New Roman" w:eastAsia="Times New Roman" w:hAnsi="Times New Roman" w:cs="Times New Roman"/>
@@ -1835,7 +1857,7 @@
 </file>
 
 <file path=customXml/itemProps1.xml><?xml version="1.0" encoding="utf-8"?>
-<ds:datastoreItem xmlns:ds="http://schemas.openxmlformats.org/officeDocument/2006/customXml" ds:itemID="{17AC1C95-843B-7E49-B35A-494E05468B68}">
+<ds:datastoreItem xmlns:ds="http://schemas.openxmlformats.org/officeDocument/2006/customXml" ds:itemID="{F4D91B22-9A7C-744F-85A7-C30BE5D64E05}">
   <ds:schemaRefs>
     <ds:schemaRef ds:uri="http://schemas.openxmlformats.org/officeDocument/2006/bibliography"/>
   </ds:schemaRefs>

</xml_diff>